<commit_message>
Adicionadas as cenas do Chico
</commit_message>
<xml_diff>
--- a/lab12_Estatística.docx
+++ b/lab12_Estatística.docx
@@ -2829,6 +2829,90 @@
     <w:p>
       <w:pPr>
         <w:pStyle w:val="BodyText"/>
+        <w:spacing w:before="214" w:line="234" w:lineRule="exact"/>
+        <w:ind w:left="115"/>
+        <w:rPr>
+          <w:color w:val="434343"/>
+          <w:w w:val="115"/>
+          <w:lang w:val="pt-PT"/>
+        </w:rPr>
+      </w:pPr>
+      <w:r>
+        <w:rPr>
+          <w:color w:val="434343"/>
+          <w:w w:val="115"/>
+          <w:lang w:val="pt-PT"/>
+        </w:rPr>
+        <w:t>Espera-se que para a tarefa1 sejam</w:t>
+      </w:r>
+      <w:r>
+        <w:rPr>
+          <w:color w:val="434343"/>
+          <w:w w:val="115"/>
+          <w:lang w:val="pt-PT"/>
+        </w:rPr>
+        <w:t xml:space="preserve"> precisos 11 cliques e 1:50 minutos</w:t>
+      </w:r>
+      <w:r>
+        <w:rPr>
+          <w:color w:val="434343"/>
+          <w:w w:val="115"/>
+          <w:lang w:val="pt-PT"/>
+        </w:rPr>
+        <w:t>, para a tarefa</w:t>
+      </w:r>
+      <w:r>
+        <w:rPr>
+          <w:color w:val="434343"/>
+          <w:w w:val="115"/>
+          <w:lang w:val="pt-PT"/>
+        </w:rPr>
+        <w:t xml:space="preserve"> 2, 8 cliques e 1:20 minutos</w:t>
+      </w:r>
+      <w:r>
+        <w:rPr>
+          <w:color w:val="434343"/>
+          <w:w w:val="115"/>
+          <w:lang w:val="pt-PT"/>
+        </w:rPr>
+        <w:t xml:space="preserve"> e para a tarefa 3</w:t>
+      </w:r>
+      <w:r>
+        <w:rPr>
+          <w:color w:val="434343"/>
+          <w:w w:val="115"/>
+          <w:lang w:val="pt-PT"/>
+        </w:rPr>
+        <w:t>, 19 cliques e 1:</w:t>
+      </w:r>
+      <w:r>
+        <w:rPr>
+          <w:color w:val="434343"/>
+          <w:w w:val="115"/>
+          <w:lang w:val="pt-PT"/>
+        </w:rPr>
+        <w:t>22</w:t>
+      </w:r>
+      <w:r>
+        <w:rPr>
+          <w:color w:val="434343"/>
+          <w:w w:val="115"/>
+          <w:lang w:val="pt-PT"/>
+        </w:rPr>
+        <w:t>min</w:t>
+      </w:r>
+      <w:r>
+        <w:rPr>
+          <w:color w:val="434343"/>
+          <w:w w:val="115"/>
+          <w:lang w:val="pt-PT"/>
+        </w:rPr>
+        <w:t>.</w:t>
+      </w:r>
+    </w:p>
+    <w:p>
+      <w:pPr>
+        <w:pStyle w:val="BodyText"/>
         <w:rPr>
           <w:sz w:val="17"/>
           <w:lang w:val="pt-PT"/>
@@ -2919,18 +3003,8 @@
           <w:lang w:val="pt-PT"/>
         </w:rPr>
       </w:pPr>
-    </w:p>
-    <w:p>
-      <w:pPr>
-        <w:pStyle w:val="BodyText"/>
-        <w:spacing w:before="214" w:line="234" w:lineRule="exact"/>
-        <w:ind w:left="115"/>
-        <w:rPr>
-          <w:color w:val="434343"/>
-          <w:w w:val="115"/>
-          <w:lang w:val="pt-PT"/>
-        </w:rPr>
-      </w:pPr>
+      <w:bookmarkStart w:id="0" w:name="_GoBack"/>
+      <w:bookmarkEnd w:id="0"/>
     </w:p>
     <w:p>
       <w:pPr>
@@ -3057,7 +3131,6 @@
           <w:w w:val="105"/>
           <w:lang w:val="pt-PT"/>
         </w:rPr>
-        <w:lastRenderedPageBreak/>
         <w:t>Captura das medidas:</w:t>
       </w:r>
     </w:p>
@@ -3849,8 +3922,8 @@
           <w:lang w:val="pt-PT"/>
         </w:rPr>
       </w:pPr>
-      <w:bookmarkStart w:id="0" w:name="__DdeLink__310_620289771"/>
-      <w:bookmarkEnd w:id="0"/>
+      <w:bookmarkStart w:id="1" w:name="__DdeLink__310_620289771"/>
+      <w:bookmarkEnd w:id="1"/>
       <w:r>
         <w:rPr>
           <w:color w:val="434343"/>
@@ -3958,11 +4031,15 @@
         </w:tabs>
         <w:ind w:left="31"/>
         <w:jc w:val="center"/>
-      </w:pPr>
-      <w:r>
-        <w:rPr>
-          <w:color w:val="434343"/>
-          <w:w w:val="115"/>
+        <w:rPr>
+          <w:lang w:val="pt-PT"/>
+        </w:rPr>
+      </w:pPr>
+      <w:r>
+        <w:rPr>
+          <w:color w:val="434343"/>
+          <w:w w:val="115"/>
+          <w:lang w:val="pt-PT"/>
         </w:rPr>
         <w:t>1</w:t>
       </w:r>
@@ -3970,6 +4047,7 @@
         <w:rPr>
           <w:color w:val="434343"/>
           <w:w w:val="115"/>
+          <w:lang w:val="pt-PT"/>
         </w:rPr>
         <w:tab/>
         <w:t>2</w:t>
@@ -3978,6 +4056,7 @@
         <w:rPr>
           <w:color w:val="434343"/>
           <w:w w:val="115"/>
+          <w:lang w:val="pt-PT"/>
         </w:rPr>
         <w:tab/>
         <w:t>3</w:t>
@@ -3986,6 +4065,7 @@
         <w:rPr>
           <w:color w:val="434343"/>
           <w:w w:val="115"/>
+          <w:lang w:val="pt-PT"/>
         </w:rPr>
         <w:tab/>
         <w:t>4</w:t>
@@ -4004,6 +4084,7 @@
         <w:rPr>
           <w:color w:val="434343"/>
           <w:w w:val="115"/>
+          <w:lang w:val="pt-PT"/>
         </w:rPr>
       </w:pPr>
     </w:p>
@@ -4020,10 +4101,9 @@
         <w:rPr>
           <w:color w:val="434343"/>
           <w:w w:val="115"/>
-        </w:rPr>
-      </w:pPr>
-      <w:bookmarkStart w:id="1" w:name="_GoBack"/>
-      <w:bookmarkEnd w:id="1"/>
+          <w:lang w:val="pt-PT"/>
+        </w:rPr>
+      </w:pPr>
     </w:p>
     <w:p>
       <w:pPr>
@@ -4034,116 +4114,120 @@
           <w:tab w:val="left" w:pos="2159"/>
         </w:tabs>
         <w:ind w:left="31"/>
-      </w:pPr>
-      <w:proofErr w:type="spellStart"/>
-      <w:r>
-        <w:rPr>
-          <w:color w:val="434343"/>
-          <w:w w:val="115"/>
-        </w:rPr>
-        <w:lastRenderedPageBreak/>
-        <w:t>Caracterização</w:t>
-      </w:r>
-      <w:proofErr w:type="spellEnd"/>
-      <w:r>
-        <w:rPr>
-          <w:color w:val="434343"/>
-          <w:w w:val="115"/>
-        </w:rPr>
-        <w:t xml:space="preserve"> dos </w:t>
-      </w:r>
-      <w:proofErr w:type="spellStart"/>
-      <w:r>
-        <w:rPr>
-          <w:color w:val="434343"/>
-          <w:w w:val="115"/>
-        </w:rPr>
-        <w:t>utilizadores</w:t>
-      </w:r>
-      <w:proofErr w:type="spellEnd"/>
-      <w:r>
-        <w:rPr>
-          <w:color w:val="434343"/>
-          <w:w w:val="115"/>
-        </w:rPr>
-        <w:t>:</w:t>
-      </w:r>
-    </w:p>
-    <w:p>
-      <w:pPr>
-        <w:pStyle w:val="BodyText"/>
-        <w:numPr>
-          <w:ilvl w:val="0"/>
-          <w:numId w:val="7"/>
-        </w:numPr>
+        <w:rPr>
+          <w:b/>
+          <w:lang w:val="pt-PT"/>
+        </w:rPr>
+      </w:pPr>
+      <w:r>
+        <w:rPr>
+          <w:b/>
+          <w:color w:val="434343"/>
+          <w:w w:val="115"/>
+          <w:lang w:val="pt-PT"/>
+        </w:rPr>
+        <w:t>Caracterização dos utilizadores:</w:t>
+      </w:r>
+    </w:p>
+    <w:p>
+      <w:pPr>
+        <w:pStyle w:val="BodyText"/>
+        <w:spacing w:before="214" w:line="234" w:lineRule="exact"/>
+        <w:ind w:left="115"/>
+        <w:rPr>
+          <w:color w:val="434343"/>
+          <w:w w:val="115"/>
+          <w:lang w:val="pt-PT"/>
+        </w:rPr>
+      </w:pPr>
+      <w:r>
+        <w:rPr>
+          <w:color w:val="434343"/>
+          <w:w w:val="115"/>
+          <w:lang w:val="pt-PT"/>
+        </w:rPr>
+        <w:t>Os utilizadores tê</w:t>
+      </w:r>
+      <w:r>
+        <w:rPr>
+          <w:color w:val="434343"/>
+          <w:w w:val="115"/>
+          <w:lang w:val="pt-PT"/>
+        </w:rPr>
+        <w:t>m idades entre os 19 e os 23 anos existindo também alguns com idades mais elevadas com cerca de 47 anos.</w:t>
+      </w:r>
+      <w:r>
+        <w:rPr>
+          <w:color w:val="434343"/>
+          <w:w w:val="115"/>
+          <w:lang w:val="pt-PT"/>
+        </w:rPr>
+        <w:t xml:space="preserve"> Observá</w:t>
+      </w:r>
+      <w:r>
+        <w:rPr>
+          <w:color w:val="434343"/>
+          <w:w w:val="115"/>
+          <w:lang w:val="pt-PT"/>
+        </w:rPr>
+        <w:t>mos também que 50% dos utilizadores são do sexo masculinho e 50% do sexo feminino.</w:t>
+      </w:r>
+      <w:r>
+        <w:rPr>
+          <w:color w:val="434343"/>
+          <w:w w:val="115"/>
+          <w:lang w:val="pt-PT"/>
+        </w:rPr>
+        <w:t xml:space="preserve"> </w:t>
+      </w:r>
+      <w:r>
+        <w:rPr>
+          <w:color w:val="434343"/>
+          <w:w w:val="115"/>
+          <w:lang w:val="pt-PT"/>
+        </w:rPr>
+        <w:t>A maioria d</w:t>
+      </w:r>
+      <w:r>
+        <w:rPr>
+          <w:color w:val="434343"/>
+          <w:w w:val="115"/>
+          <w:lang w:val="pt-PT"/>
+        </w:rPr>
+        <w:t>os utilizadores usam tecnologias tacteis diáriamente.</w:t>
+      </w:r>
+    </w:p>
+    <w:p>
+      <w:pPr>
+        <w:pStyle w:val="BodyText"/>
         <w:tabs>
           <w:tab w:val="left" w:pos="741"/>
           <w:tab w:val="left" w:pos="1449"/>
           <w:tab w:val="left" w:pos="2159"/>
         </w:tabs>
-      </w:pPr>
-      <w:proofErr w:type="spellStart"/>
-      <w:r>
-        <w:rPr>
-          <w:color w:val="434343"/>
-          <w:w w:val="115"/>
-        </w:rPr>
-        <w:t>Idade</w:t>
-      </w:r>
-      <w:proofErr w:type="spellEnd"/>
-      <w:r>
-        <w:rPr>
-          <w:color w:val="434343"/>
-          <w:w w:val="115"/>
-        </w:rPr>
-        <w:t xml:space="preserve"> </w:t>
-      </w:r>
-      <w:proofErr w:type="spellStart"/>
-      <w:r>
-        <w:rPr>
-          <w:color w:val="434343"/>
-          <w:w w:val="115"/>
-        </w:rPr>
-        <w:t>média</w:t>
-      </w:r>
-      <w:proofErr w:type="spellEnd"/>
-      <w:r>
-        <w:rPr>
-          <w:color w:val="434343"/>
-          <w:w w:val="115"/>
-        </w:rPr>
-        <w:t xml:space="preserve">: </w:t>
-      </w:r>
-    </w:p>
-    <w:p>
-      <w:pPr>
-        <w:pStyle w:val="BodyText"/>
-        <w:numPr>
-          <w:ilvl w:val="0"/>
-          <w:numId w:val="7"/>
-        </w:numPr>
+        <w:ind w:left="31"/>
+        <w:rPr>
+          <w:color w:val="434343"/>
+          <w:w w:val="115"/>
+          <w:lang w:val="pt-PT"/>
+        </w:rPr>
+      </w:pPr>
+    </w:p>
+    <w:p>
+      <w:pPr>
+        <w:pStyle w:val="BodyText"/>
         <w:tabs>
           <w:tab w:val="left" w:pos="741"/>
           <w:tab w:val="left" w:pos="1449"/>
           <w:tab w:val="left" w:pos="2159"/>
         </w:tabs>
-      </w:pPr>
-      <w:proofErr w:type="spellStart"/>
-      <w:r>
-        <w:rPr>
-          <w:color w:val="434343"/>
-          <w:w w:val="115"/>
-        </w:rPr>
-        <w:t>Número</w:t>
-      </w:r>
-      <w:proofErr w:type="spellEnd"/>
-      <w:r>
-        <w:rPr>
-          <w:color w:val="434343"/>
-          <w:w w:val="115"/>
-        </w:rPr>
-        <w:t>: 20</w:t>
-      </w:r>
+        <w:ind w:left="31"/>
+        <w:rPr>
+          <w:color w:val="434343"/>
+          <w:w w:val="115"/>
+          <w:lang w:val="pt-PT"/>
+        </w:rPr>
+      </w:pPr>
     </w:p>
     <w:p>
       <w:pPr>
@@ -4155,39 +4239,13 @@
         </w:tabs>
         <w:ind w:left="31"/>
         <w:rPr>
-          <w:color w:val="434343"/>
-          <w:w w:val="115"/>
-        </w:rPr>
-      </w:pPr>
-    </w:p>
-    <w:p>
-      <w:pPr>
-        <w:pStyle w:val="BodyText"/>
-        <w:tabs>
-          <w:tab w:val="left" w:pos="741"/>
-          <w:tab w:val="left" w:pos="1449"/>
-          <w:tab w:val="left" w:pos="2159"/>
-        </w:tabs>
-        <w:ind w:left="31"/>
-        <w:rPr>
-          <w:color w:val="434343"/>
-          <w:w w:val="115"/>
-        </w:rPr>
-      </w:pPr>
-    </w:p>
-    <w:p>
-      <w:pPr>
-        <w:pStyle w:val="BodyText"/>
-        <w:tabs>
-          <w:tab w:val="left" w:pos="741"/>
-          <w:tab w:val="left" w:pos="1449"/>
-          <w:tab w:val="left" w:pos="2159"/>
-        </w:tabs>
-        <w:ind w:left="31"/>
+          <w:b/>
+        </w:rPr>
       </w:pPr>
       <w:proofErr w:type="spellStart"/>
       <w:r>
         <w:rPr>
+          <w:b/>
           <w:color w:val="434343"/>
           <w:w w:val="115"/>
         </w:rPr>
@@ -4196,6 +4254,7 @@
       <w:proofErr w:type="spellEnd"/>
       <w:r>
         <w:rPr>
+          <w:b/>
           <w:color w:val="434343"/>
           <w:w w:val="115"/>
         </w:rPr>
@@ -4745,6 +4804,7 @@
           <w:tab w:val="left" w:pos="2159"/>
         </w:tabs>
         <w:rPr>
+          <w:b/>
           <w:color w:val="434343"/>
           <w:w w:val="115"/>
         </w:rPr>
@@ -4752,6 +4812,7 @@
       <w:proofErr w:type="spellStart"/>
       <w:r>
         <w:rPr>
+          <w:b/>
           <w:color w:val="434343"/>
           <w:w w:val="115"/>
         </w:rPr>
@@ -4760,6 +4821,7 @@
       <w:proofErr w:type="spellEnd"/>
       <w:r>
         <w:rPr>
+          <w:b/>
           <w:color w:val="434343"/>
           <w:w w:val="115"/>
         </w:rPr>
@@ -5301,6 +5363,7 @@
           <w:tab w:val="left" w:pos="2159"/>
         </w:tabs>
         <w:rPr>
+          <w:b/>
           <w:color w:val="434343"/>
           <w:w w:val="115"/>
         </w:rPr>
@@ -5308,6 +5371,7 @@
       <w:proofErr w:type="spellStart"/>
       <w:r>
         <w:rPr>
+          <w:b/>
           <w:color w:val="434343"/>
           <w:w w:val="115"/>
         </w:rPr>
@@ -5316,6 +5380,7 @@
       <w:proofErr w:type="spellEnd"/>
       <w:r>
         <w:rPr>
+          <w:b/>
           <w:color w:val="434343"/>
           <w:w w:val="115"/>
         </w:rPr>
@@ -5324,6 +5389,7 @@
       <w:proofErr w:type="spellStart"/>
       <w:r>
         <w:rPr>
+          <w:b/>
           <w:color w:val="434343"/>
           <w:w w:val="115"/>
         </w:rPr>
@@ -5332,6 +5398,7 @@
       <w:proofErr w:type="spellEnd"/>
       <w:r>
         <w:rPr>
+          <w:b/>
           <w:color w:val="434343"/>
           <w:w w:val="115"/>
         </w:rPr>
@@ -5879,10 +5946,14 @@
           <w:tab w:val="left" w:pos="1449"/>
           <w:tab w:val="left" w:pos="2159"/>
         </w:tabs>
+        <w:rPr>
+          <w:b/>
+        </w:rPr>
       </w:pPr>
       <w:proofErr w:type="spellStart"/>
       <w:r>
         <w:rPr>
+          <w:b/>
           <w:color w:val="434343"/>
           <w:w w:val="115"/>
         </w:rPr>
@@ -5891,6 +5962,7 @@
       <w:proofErr w:type="spellEnd"/>
       <w:r>
         <w:rPr>
+          <w:b/>
           <w:color w:val="434343"/>
           <w:w w:val="115"/>
         </w:rPr>
@@ -5899,6 +5971,7 @@
       <w:proofErr w:type="spellStart"/>
       <w:r>
         <w:rPr>
+          <w:b/>
           <w:color w:val="434343"/>
           <w:w w:val="115"/>
         </w:rPr>
@@ -5907,13 +5980,7 @@
       <w:proofErr w:type="spellEnd"/>
       <w:r>
         <w:rPr>
-          <w:color w:val="434343"/>
-          <w:w w:val="115"/>
-        </w:rPr>
-        <w:t xml:space="preserve"> (+/-)</w:t>
-      </w:r>
-      <w:r>
-        <w:rPr>
+          <w:b/>
           <w:color w:val="434343"/>
           <w:w w:val="115"/>
         </w:rPr>
@@ -6477,10 +6544,14 @@
           <w:tab w:val="left" w:pos="1449"/>
           <w:tab w:val="left" w:pos="2159"/>
         </w:tabs>
+        <w:rPr>
+          <w:b/>
+        </w:rPr>
       </w:pPr>
       <w:proofErr w:type="spellStart"/>
       <w:r>
         <w:rPr>
+          <w:b/>
           <w:color w:val="434343"/>
           <w:w w:val="115"/>
         </w:rPr>
@@ -6489,6 +6560,7 @@
       <w:proofErr w:type="spellEnd"/>
       <w:r>
         <w:rPr>
+          <w:b/>
           <w:color w:val="434343"/>
           <w:w w:val="115"/>
         </w:rPr>
@@ -6497,6 +6569,7 @@
       <w:proofErr w:type="spellStart"/>
       <w:r>
         <w:rPr>
+          <w:b/>
           <w:color w:val="434343"/>
           <w:w w:val="115"/>
         </w:rPr>
@@ -6505,6 +6578,7 @@
       <w:proofErr w:type="spellEnd"/>
       <w:r>
         <w:rPr>
+          <w:b/>
           <w:color w:val="434343"/>
           <w:w w:val="115"/>
         </w:rPr>

</xml_diff>